<commit_message>
dayjs & resume date
</commit_message>
<xml_diff>
--- a/src/app/resume-template.docx
+++ b/src/app/resume-template.docx
@@ -32,8 +32,65 @@
     </w:p>
     <w:p>
       <w:pPr>
+        <w:pStyle w:val="Normal"/>
+        <w:rPr/>
+      </w:pPr>
+      <w:r>
+        <w:rPr/>
+      </w:r>
+    </w:p>
+    <w:p>
+      <w:pPr>
+        <w:pStyle w:val="Normal"/>
+        <w:rPr/>
+      </w:pPr>
+      <w:r>
+        <w:rPr/>
+        <w:t>{#about}</w:t>
+      </w:r>
+    </w:p>
+    <w:p>
+      <w:pPr>
+        <w:pStyle w:val="Normal"/>
+        <w:rPr/>
+      </w:pPr>
+      <w:r>
+        <w:rPr/>
+        <w:t>xxxxxxxxxxx{title}</w:t>
+      </w:r>
+    </w:p>
+    <w:p>
+      <w:pPr>
+        <w:pStyle w:val="Normal"/>
+        <w:rPr/>
+      </w:pPr>
+      <w:r>
+        <w:rPr/>
+        <w:t>{/about}</w:t>
+      </w:r>
+    </w:p>
+    <w:p>
+      <w:pPr>
+        <w:pStyle w:val="Normal"/>
+        <w:rPr/>
+      </w:pPr>
+      <w:r>
+        <w:rPr/>
+      </w:r>
+    </w:p>
+    <w:p>
+      <w:pPr>
+        <w:pStyle w:val="Normal"/>
+        <w:rPr/>
+      </w:pPr>
+      <w:r>
+        <w:rPr/>
+      </w:r>
+    </w:p>
+    <w:p>
+      <w:pPr>
         <w:pStyle w:val="Titre1"/>
-        <w:shd w:fill="F0DB4F" w:val="clear"/>
+        <w:shd w:val="clear" w:fill="F0DB4F"/>
         <w:rPr/>
       </w:pPr>
       <w:r>
@@ -43,7 +100,7 @@
     </w:p>
     <w:p>
       <w:pPr>
-        <w:pStyle w:val="BodyTextIndent"/>
+        <w:pStyle w:val="Retraitdecorpsdetexte"/>
         <w:bidi w:val="0"/>
         <w:jc w:val="both"/>
         <w:rPr/>
@@ -56,7 +113,7 @@
     <w:p>
       <w:pPr>
         <w:pStyle w:val="Titre1"/>
-        <w:shd w:fill="F0DB4F" w:val="clear"/>
+        <w:shd w:val="clear" w:fill="F0DB4F"/>
         <w:rPr/>
       </w:pPr>
       <w:r>
@@ -67,7 +124,7 @@
     <w:p>
       <w:pPr>
         <w:pStyle w:val="Titre2"/>
-        <w:shd w:fill="61DBFB" w:val="clear"/>
+        <w:shd w:val="clear" w:fill="61DBFB"/>
         <w:bidi w:val="0"/>
         <w:ind w:left="737" w:right="5669" w:hanging="0"/>
         <w:jc w:val="left"/>
@@ -104,7 +161,7 @@
       <w:pPr>
         <w:pStyle w:val="Normal"/>
         <w:tabs>
-          <w:tab w:val="clear" w:pos="11340"/>
+          <w:tab w:val="clear" w:pos="643"/>
           <w:tab w:val="right" w:pos="4535" w:leader="none"/>
         </w:tabs>
         <w:bidi w:val="0"/>
@@ -130,7 +187,7 @@
       <w:pPr>
         <w:pStyle w:val="Normal"/>
         <w:tabs>
-          <w:tab w:val="clear" w:pos="11340"/>
+          <w:tab w:val="clear" w:pos="643"/>
           <w:tab w:val="right" w:pos="4535" w:leader="none"/>
         </w:tabs>
         <w:bidi w:val="0"/>
@@ -158,7 +215,7 @@
     <w:p>
       <w:pPr>
         <w:pStyle w:val="Titre2"/>
-        <w:shd w:fill="61DBFB" w:val="clear"/>
+        <w:shd w:val="clear" w:fill="61DBFB"/>
         <w:bidi w:val="0"/>
         <w:ind w:left="737" w:right="5669" w:hanging="0"/>
         <w:jc w:val="left"/>
@@ -185,7 +242,7 @@
       <w:pPr>
         <w:pStyle w:val="Normal"/>
         <w:tabs>
-          <w:tab w:val="clear" w:pos="11340"/>
+          <w:tab w:val="clear" w:pos="643"/>
           <w:tab w:val="center" w:pos="1531" w:leader="none"/>
         </w:tabs>
         <w:bidi w:val="0"/>
@@ -196,15 +253,7 @@
         <w:rPr/>
         <w:t>{#other}</w:t>
         <w:tab/>
-        <w:t>{title</w:t>
-      </w:r>
-      <w:r>
-        <w:rPr/>
-        <w:t>}</w:t>
-      </w:r>
-      <w:r>
-        <w:rPr/>
-        <w:t>{/other}</w:t>
+        <w:t>{title}{/other}</w:t>
       </w:r>
     </w:p>
     <w:p>
@@ -215,8 +264,8 @@
           <w:pgMar w:left="1134" w:right="1134" w:header="1134" w:top="1738" w:footer="0" w:bottom="1134" w:gutter="0"/>
           <w:cols w:num="3" w:equalWidth="false" w:sep="false">
             <w:col w:w="3071" w:space="282"/>
-            <w:col w:w="2930" w:space="282"/>
-            <w:col w:w="3071"/>
+            <w:col w:w="2928" w:space="282"/>
+            <w:col w:w="3073"/>
           </w:cols>
           <w:formProt w:val="false"/>
           <w:textDirection w:val="lrTb"/>
@@ -227,7 +276,7 @@
     <w:p>
       <w:pPr>
         <w:pStyle w:val="Titre1"/>
-        <w:shd w:fill="F0DB4F" w:val="clear"/>
+        <w:shd w:val="clear" w:fill="F0DB4F"/>
         <w:rPr/>
       </w:pPr>
       <w:r>
@@ -264,7 +313,7 @@
     <w:p>
       <w:pPr>
         <w:pStyle w:val="Titre1"/>
-        <w:shd w:fill="F0DB4F" w:val="clear"/>
+        <w:shd w:val="clear" w:fill="F0DB4F"/>
         <w:rPr/>
       </w:pPr>
       <w:r>
@@ -345,7 +394,7 @@
     <w:p>
       <w:pPr>
         <w:pStyle w:val="Titre1"/>
-        <w:shd w:fill="F0DB4F" w:val="clear"/>
+        <w:shd w:val="clear" w:fill="F0DB4F"/>
         <w:rPr/>
       </w:pPr>
       <w:r>
@@ -366,7 +415,7 @@
     <w:p>
       <w:pPr>
         <w:pStyle w:val="Titre1"/>
-        <w:shd w:fill="F0DB4F" w:val="clear"/>
+        <w:shd w:val="clear" w:fill="F0DB4F"/>
         <w:rPr/>
       </w:pPr>
       <w:r>
@@ -625,7 +674,7 @@
         <w:top w:val="dashed" w:sz="2" w:space="12" w:color="000000"/>
         <w:bottom w:val="dashed" w:sz="2" w:space="12" w:color="000000"/>
       </w:pBdr>
-      <w:shd w:fill="F0DB4F" w:val="clear"/>
+      <w:shd w:val="clear" w:fill="F0DB4F"/>
       <w:spacing w:lineRule="auto" w:line="360" w:before="240" w:after="120"/>
       <w:jc w:val="center"/>
       <w:outlineLvl w:val="0"/>
@@ -648,8 +697,7 @@
         <w:ilvl w:val="1"/>
         <w:numId w:val="1"/>
       </w:numPr>
-      <w:pBdr/>
-      <w:shd w:fill="61DBFB" w:val="clear"/>
+      <w:shd w:val="clear" w:fill="61DBFB"/>
       <w:spacing w:before="200" w:after="120"/>
       <w:ind w:left="737" w:right="5669" w:hanging="0"/>
       <w:outlineLvl w:val="1"/>
@@ -787,14 +835,14 @@
     <w:qFormat/>
     <w:pPr>
       <w:tabs>
-        <w:tab w:val="clear" w:pos="11340"/>
+        <w:tab w:val="clear" w:pos="643"/>
         <w:tab w:val="left" w:pos="567" w:leader="none"/>
       </w:tabs>
       <w:ind w:left="567" w:hanging="283"/>
     </w:pPr>
     <w:rPr/>
   </w:style>
-  <w:style w:type="paragraph" w:styleId="BodyTextIndent">
+  <w:style w:type="paragraph" w:styleId="Retraitdecorpsdetexte">
     <w:name w:val="Body Text Indent"/>
     <w:basedOn w:val="Corpsdetexte"/>
     <w:qFormat/>
@@ -811,7 +859,7 @@
     <w:pPr>
       <w:suppressLineNumbers/>
       <w:tabs>
-        <w:tab w:val="clear" w:pos="11340"/>
+        <w:tab w:val="clear" w:pos="643"/>
         <w:tab w:val="center" w:pos="4819" w:leader="none"/>
         <w:tab w:val="right" w:pos="9638" w:leader="none"/>
       </w:tabs>

</xml_diff>

<commit_message>
add main skills with stars and other skills
</commit_message>
<xml_diff>
--- a/src/app/resume-template.docx
+++ b/src/app/resume-template.docx
@@ -37,54 +37,7 @@
       </w:pPr>
       <w:r>
         <w:rPr/>
-      </w:r>
-    </w:p>
-    <w:p>
-      <w:pPr>
-        <w:pStyle w:val="Normal"/>
-        <w:rPr/>
-      </w:pPr>
-      <w:r>
-        <w:rPr/>
         <w:t>{#about}</w:t>
-      </w:r>
-    </w:p>
-    <w:p>
-      <w:pPr>
-        <w:pStyle w:val="Normal"/>
-        <w:rPr/>
-      </w:pPr>
-      <w:r>
-        <w:rPr/>
-        <w:t>xxxxxxxxxxx{title}</w:t>
-      </w:r>
-    </w:p>
-    <w:p>
-      <w:pPr>
-        <w:pStyle w:val="Normal"/>
-        <w:rPr/>
-      </w:pPr>
-      <w:r>
-        <w:rPr/>
-        <w:t>{/about}</w:t>
-      </w:r>
-    </w:p>
-    <w:p>
-      <w:pPr>
-        <w:pStyle w:val="Normal"/>
-        <w:rPr/>
-      </w:pPr>
-      <w:r>
-        <w:rPr/>
-      </w:r>
-    </w:p>
-    <w:p>
-      <w:pPr>
-        <w:pStyle w:val="Normal"/>
-        <w:rPr/>
-      </w:pPr>
-      <w:r>
-        <w:rPr/>
       </w:r>
     </w:p>
     <w:p>
@@ -95,7 +48,25 @@
       </w:pPr>
       <w:r>
         <w:rPr/>
-        <w:t>Objectif : {objectif}</w:t>
+        <w:t>Objectif : {</w:t>
+      </w:r>
+      <w:r>
+        <w:rPr>
+          <w:rFonts w:eastAsia="Noto Sans CJK SC" w:cs="Lohit Devanagari"/>
+          <w:b/>
+          <w:bCs/>
+          <w:color w:val="000000"/>
+          <w:kern w:val="2"/>
+          <w:sz w:val="36"/>
+          <w:szCs w:val="36"/>
+          <w:shd w:fill="auto" w:val="clear"/>
+          <w:lang w:val="fr-FR" w:eastAsia="zh-CN" w:bidi="hi-IN"/>
+        </w:rPr>
+        <w:t>goal</w:t>
+      </w:r>
+      <w:r>
+        <w:rPr/>
+        <w:t>}</w:t>
       </w:r>
     </w:p>
     <w:p>
@@ -108,6 +79,18 @@
       <w:r>
         <w:rPr/>
         <w:t>{description}</w:t>
+      </w:r>
+    </w:p>
+    <w:p>
+      <w:pPr>
+        <w:pStyle w:val="Normal"/>
+        <w:bidi w:val="0"/>
+        <w:jc w:val="both"/>
+        <w:rPr/>
+      </w:pPr>
+      <w:r>
+        <w:rPr/>
+        <w:t>{/about}</w:t>
       </w:r>
     </w:p>
     <w:p>

</xml_diff>

<commit_message>
filterOtherSkills & formate dates
</commit_message>
<xml_diff>
--- a/src/app/resume-template.docx
+++ b/src/app/resume-template.docx
@@ -32,23 +32,12 @@
     </w:p>
     <w:p>
       <w:pPr>
-        <w:pStyle w:val="Normal"/>
-        <w:rPr/>
-      </w:pPr>
-      <w:r>
-        <w:rPr/>
-        <w:t>{#about}</w:t>
-      </w:r>
-    </w:p>
-    <w:p>
-      <w:pPr>
         <w:pStyle w:val="Titre1"/>
-        <w:shd w:val="clear" w:fill="F0DB4F"/>
-        <w:rPr/>
-      </w:pPr>
-      <w:r>
-        <w:rPr/>
-        <w:t>Objectif : {</w:t>
+        <w:rPr/>
+      </w:pPr>
+      <w:r>
+        <w:rPr/>
+        <w:t>{#about}Objectif : {</w:t>
       </w:r>
       <w:r>
         <w:rPr>
@@ -78,39 +67,23 @@
       </w:pPr>
       <w:r>
         <w:rPr/>
-        <w:t>{description}</w:t>
-      </w:r>
-    </w:p>
-    <w:p>
-      <w:pPr>
-        <w:pStyle w:val="Normal"/>
-        <w:bidi w:val="0"/>
-        <w:jc w:val="both"/>
-        <w:rPr/>
-      </w:pPr>
-      <w:r>
-        <w:rPr/>
-        <w:t>{/about}</w:t>
+        <w:t>{description}{/about}</w:t>
       </w:r>
     </w:p>
     <w:p>
       <w:pPr>
         <w:pStyle w:val="Titre1"/>
-        <w:shd w:val="clear" w:fill="F0DB4F"/>
-        <w:rPr/>
-      </w:pPr>
-      <w:r>
-        <w:rPr/>
-        <w:t>{#skills}Compétences</w:t>
+        <w:rPr/>
+      </w:pPr>
+      <w:r>
+        <w:rPr/>
+        <w:t>Compétences</w:t>
       </w:r>
     </w:p>
     <w:p>
       <w:pPr>
         <w:pStyle w:val="Titre2"/>
-        <w:shd w:val="clear" w:fill="61DBFB"/>
-        <w:bidi w:val="0"/>
-        <w:ind w:left="737" w:right="5669" w:hanging="0"/>
-        <w:jc w:val="left"/>
+        <w:ind w:left="283" w:right="0" w:hanging="0"/>
         <w:rPr>
           <w:b/>
           <w:b/>
@@ -153,7 +126,37 @@
       </w:pPr>
       <w:r>
         <w:rPr/>
-        <w:t>{#main}{title}</w:t>
+        <w:t>{#</w:t>
+      </w:r>
+      <w:r>
+        <w:rPr>
+          <w:rFonts w:eastAsia="Noto Serif CJK SC" w:cs="Lohit Devanagari"/>
+          <w:color w:val="auto"/>
+          <w:kern w:val="2"/>
+          <w:sz w:val="24"/>
+          <w:szCs w:val="24"/>
+          <w:lang w:val="fr-FR" w:eastAsia="zh-CN" w:bidi="hi-IN"/>
+        </w:rPr>
+        <w:t>mainSkills</w:t>
+      </w:r>
+      <w:r>
+        <w:rPr/>
+        <w:t>}{</w:t>
+      </w:r>
+      <w:r>
+        <w:rPr>
+          <w:rFonts w:eastAsia="Noto Serif CJK SC" w:cs="Lohit Devanagari"/>
+          <w:color w:val="auto"/>
+          <w:kern w:val="2"/>
+          <w:sz w:val="24"/>
+          <w:szCs w:val="24"/>
+          <w:lang w:val="fr-FR" w:eastAsia="zh-CN" w:bidi="hi-IN"/>
+        </w:rPr>
+        <w:t>name</w:t>
+      </w:r>
+      <w:r>
+        <w:rPr/>
+        <w:t>}</w:t>
         <w:tab/>
       </w:r>
       <w:r>
@@ -179,7 +182,22 @@
       </w:pPr>
       <w:r>
         <w:rPr/>
-        <w:t>{/main}</w:t>
+        <w:t>{/</w:t>
+      </w:r>
+      <w:r>
+        <w:rPr>
+          <w:rFonts w:eastAsia="Noto Serif CJK SC" w:cs="Lohit Devanagari"/>
+          <w:color w:val="auto"/>
+          <w:kern w:val="2"/>
+          <w:sz w:val="24"/>
+          <w:szCs w:val="24"/>
+          <w:lang w:val="fr-FR" w:eastAsia="zh-CN" w:bidi="hi-IN"/>
+        </w:rPr>
+        <w:t>mainSkills</w:t>
+      </w:r>
+      <w:r>
+        <w:rPr/>
+        <w:t>}</w:t>
       </w:r>
     </w:p>
     <w:p>
@@ -198,10 +216,7 @@
     <w:p>
       <w:pPr>
         <w:pStyle w:val="Titre2"/>
-        <w:shd w:val="clear" w:fill="61DBFB"/>
-        <w:bidi w:val="0"/>
-        <w:ind w:left="737" w:right="5669" w:hanging="0"/>
-        <w:jc w:val="left"/>
+        <w:ind w:left="283" w:right="0" w:hanging="0"/>
         <w:rPr/>
       </w:pPr>
       <w:r>
@@ -224,19 +239,58 @@
     <w:p>
       <w:pPr>
         <w:pStyle w:val="Normal"/>
-        <w:tabs>
-          <w:tab w:val="clear" w:pos="643"/>
-          <w:tab w:val="center" w:pos="1531" w:leader="none"/>
-        </w:tabs>
         <w:bidi w:val="0"/>
         <w:jc w:val="both"/>
         <w:rPr/>
       </w:pPr>
       <w:r>
         <w:rPr/>
-        <w:t>{#other}</w:t>
-        <w:tab/>
-        <w:t>{title}{/other}</w:t>
+        <w:t>{#</w:t>
+      </w:r>
+      <w:r>
+        <w:rPr>
+          <w:rFonts w:eastAsia="Noto Serif CJK SC" w:cs="Lohit Devanagari"/>
+          <w:color w:val="auto"/>
+          <w:kern w:val="2"/>
+          <w:sz w:val="24"/>
+          <w:szCs w:val="24"/>
+          <w:lang w:val="fr-FR" w:eastAsia="zh-CN" w:bidi="hi-IN"/>
+        </w:rPr>
+        <w:t>otherSkills</w:t>
+      </w:r>
+      <w:r>
+        <w:rPr/>
+        <w:t>}{</w:t>
+      </w:r>
+      <w:r>
+        <w:rPr>
+          <w:rFonts w:eastAsia="Noto Serif CJK SC" w:cs="Lohit Devanagari"/>
+          <w:color w:val="auto"/>
+          <w:kern w:val="2"/>
+          <w:sz w:val="24"/>
+          <w:szCs w:val="24"/>
+          <w:lang w:val="fr-FR" w:eastAsia="zh-CN" w:bidi="hi-IN"/>
+        </w:rPr>
+        <w:t>name</w:t>
+      </w:r>
+      <w:r>
+        <w:rPr/>
+        <w:t>}    {/</w:t>
+      </w:r>
+      <w:r>
+        <w:rPr>
+          <w:rFonts w:eastAsia="Noto Serif CJK SC" w:cs="Lohit Devanagari"/>
+          <w:color w:val="auto"/>
+          <w:kern w:val="2"/>
+          <w:sz w:val="24"/>
+          <w:szCs w:val="24"/>
+          <w:lang w:val="fr-FR" w:eastAsia="zh-CN" w:bidi="hi-IN"/>
+        </w:rPr>
+        <w:t>otherSkills</w:t>
+      </w:r>
+      <w:r>
+        <w:rPr/>
+        <w:t>}</w:t>
       </w:r>
     </w:p>
     <w:p>
@@ -245,11 +299,6 @@
           <w:type w:val="continuous"/>
           <w:pgSz w:w="11906" w:h="16838"/>
           <w:pgMar w:left="1134" w:right="1134" w:header="1134" w:top="1738" w:footer="0" w:bottom="1134" w:gutter="0"/>
-          <w:cols w:num="3" w:equalWidth="false" w:sep="false">
-            <w:col w:w="3071" w:space="282"/>
-            <w:col w:w="2928" w:space="282"/>
-            <w:col w:w="3073"/>
-          </w:cols>
           <w:formProt w:val="false"/>
           <w:textDirection w:val="lrTb"/>
           <w:docGrid w:type="default" w:linePitch="100" w:charSpace="0"/>
@@ -259,12 +308,11 @@
     <w:p>
       <w:pPr>
         <w:pStyle w:val="Titre1"/>
-        <w:shd w:val="clear" w:fill="F0DB4F"/>
-        <w:rPr/>
-      </w:pPr>
-      <w:r>
-        <w:rPr/>
-        <w:t>{/skills}Certificats</w:t>
+        <w:rPr/>
+      </w:pPr>
+      <w:r>
+        <w:rPr/>
+        <w:t>Certificats</w:t>
       </w:r>
     </w:p>
     <w:p>
@@ -290,18 +338,19 @@
           <w:szCs w:val="24"/>
           <w:lang w:val="fr-FR" w:eastAsia="zh-CN" w:bidi="hi-IN"/>
         </w:rPr>
-        <w:t>Disponibles sur www.developpeur-react-nord.com/cv</w:t>
-      </w:r>
-    </w:p>
-    <w:p>
-      <w:pPr>
-        <w:pStyle w:val="Titre1"/>
-        <w:shd w:val="clear" w:fill="F0DB4F"/>
-        <w:rPr/>
-      </w:pPr>
-      <w:r>
-        <w:rPr/>
-        <w:t>Expérience</w:t>
+        <w:t xml:space="preserve">Disponibles sur </w:t>
+      </w:r>
+      <w:r>
+        <w:rPr>
+          <w:rStyle w:val="LienInternet"/>
+          <w:rFonts w:eastAsia="Noto Serif CJK SC" w:cs="Lohit Devanagari"/>
+          <w:color w:val="auto"/>
+          <w:kern w:val="2"/>
+          <w:sz w:val="24"/>
+          <w:szCs w:val="24"/>
+          <w:lang w:val="fr-FR" w:eastAsia="zh-CN" w:bidi="hi-IN"/>
+        </w:rPr>
+        <w:t>www.developpeur-react-nord.com/cv</w:t>
       </w:r>
     </w:p>
     <w:p>
@@ -313,92 +362,250 @@
       </w:pPr>
       <w:r>
         <w:rPr/>
-        <w:t>{#experience}{job} {company} {begin} {ismycurrentjob} {end}</w:t>
+        <w:t>{#</w:t>
+      </w:r>
+      <w:r>
+        <w:rPr>
+          <w:rFonts w:eastAsia="Noto Serif CJK SC" w:cs="Lohit Devanagari"/>
+          <w:color w:val="auto"/>
+          <w:kern w:val="2"/>
+          <w:sz w:val="24"/>
+          <w:szCs w:val="24"/>
+          <w:lang w:val="fr-FR" w:eastAsia="zh-CN" w:bidi="hi-IN"/>
+        </w:rPr>
+        <w:t>interests</w:t>
+      </w:r>
+      <w:r>
+        <w:rPr/>
+        <w:t>}{</w:t>
+      </w:r>
+      <w:r>
+        <w:rPr>
+          <w:rFonts w:eastAsia="Noto Serif CJK SC" w:cs="Lohit Devanagari"/>
+          <w:color w:val="auto"/>
+          <w:kern w:val="2"/>
+          <w:sz w:val="24"/>
+          <w:szCs w:val="24"/>
+          <w:lang w:val="fr-FR" w:eastAsia="zh-CN" w:bidi="hi-IN"/>
+        </w:rPr>
+        <w:t>name</w:t>
+      </w:r>
+      <w:r>
+        <w:rPr/>
+        <w:t xml:space="preserve">} </w:t>
+      </w:r>
+      <w:r>
+        <w:rPr>
+          <w:rFonts w:eastAsia="Noto Serif CJK SC" w:cs="Lohit Devanagari"/>
+          <w:color w:val="auto"/>
+          <w:kern w:val="2"/>
+          <w:sz w:val="24"/>
+          <w:szCs w:val="24"/>
+          <w:lang w:val="fr-FR" w:eastAsia="zh-CN" w:bidi="hi-IN"/>
+        </w:rPr>
+        <w:t>{/interests}</w:t>
+      </w:r>
+    </w:p>
+    <w:p>
+      <w:pPr>
+        <w:pStyle w:val="Titre1"/>
+        <w:rPr/>
+      </w:pPr>
+      <w:r>
+        <w:rPr/>
+        <w:t>Expériences</w:t>
+      </w:r>
+    </w:p>
+    <w:p>
+      <w:pPr>
+        <w:pStyle w:val="Titre2"/>
+        <w:ind w:left="283" w:right="0" w:hanging="0"/>
+        <w:rPr/>
+      </w:pPr>
+      <w:r>
+        <w:rPr/>
+        <w:t xml:space="preserve">{#experiences}{begin} </w:t>
+      </w:r>
+      <w:r>
+        <w:rPr>
+          <w:rFonts w:eastAsia="Noto Serif CJK SC" w:cs="Lohit Devanagari" w:ascii="Liberation Serif" w:hAnsi="Liberation Serif"/>
+          <w:color w:val="auto"/>
+          <w:kern w:val="2"/>
+          <w:sz w:val="24"/>
+          <w:szCs w:val="24"/>
+          <w:lang w:val="fr-FR" w:eastAsia="zh-CN" w:bidi="hi-IN"/>
+        </w:rPr>
+        <w:t>à</w:t>
+      </w:r>
+      <w:r>
+        <w:rPr/>
+        <w:t xml:space="preserve"> {en</w:t>
+      </w:r>
+      <w:r>
+        <w:rPr>
+          <w:shd w:fill="auto" w:val="clear"/>
+        </w:rPr>
+        <w:t>d} {</w:t>
+      </w:r>
+      <w:r>
+        <w:rPr>
+          <w:rFonts w:eastAsia="Noto Serif CJK SC" w:cs="Lohit Devanagari" w:ascii="Liberation Serif" w:hAnsi="Liberation Serif"/>
+          <w:color w:val="000000"/>
+          <w:kern w:val="2"/>
+          <w:sz w:val="24"/>
+          <w:szCs w:val="24"/>
+          <w:shd w:fill="auto" w:val="clear"/>
+          <w:lang w:val="fr-FR" w:eastAsia="zh-CN" w:bidi="hi-IN"/>
+        </w:rPr>
+        <w:t>title</w:t>
+      </w:r>
+      <w:r>
+        <w:rPr>
+          <w:shd w:fill="auto" w:val="clear"/>
+        </w:rPr>
+        <w:t>} {company}</w:t>
       </w:r>
     </w:p>
     <w:p>
       <w:pPr>
         <w:pStyle w:val="Normal"/>
         <w:bidi w:val="0"/>
-        <w:jc w:val="left"/>
-        <w:rPr/>
-      </w:pPr>
-      <w:r>
-        <w:rPr/>
-        <w:t>{/experience}</w:t>
+        <w:jc w:val="both"/>
+        <w:rPr/>
+      </w:pPr>
+      <w:r>
+        <w:rPr/>
+        <w:t>{description}</w:t>
       </w:r>
     </w:p>
     <w:p>
       <w:pPr>
         <w:pStyle w:val="Normal"/>
         <w:bidi w:val="0"/>
-        <w:jc w:val="left"/>
-        <w:rPr/>
-      </w:pPr>
-      <w:r>
-        <w:rPr/>
+        <w:jc w:val="both"/>
+        <w:rPr/>
+      </w:pPr>
+      <w:r>
+        <w:rPr/>
+        <w:t>{/experiences}</w:t>
+      </w:r>
+    </w:p>
+    <w:p>
+      <w:pPr>
+        <w:pStyle w:val="Titre1"/>
+        <w:rPr/>
+      </w:pPr>
+      <w:r>
+        <w:rPr/>
+        <w:t>Formations</w:t>
+      </w:r>
+    </w:p>
+    <w:p>
+      <w:pPr>
+        <w:pStyle w:val="Titre2"/>
+        <w:ind w:left="283" w:right="0" w:hanging="0"/>
+        <w:rPr/>
+      </w:pPr>
+      <w:r>
+        <w:rPr/>
+        <w:t>{#</w:t>
+      </w:r>
+      <w:r>
+        <w:rPr>
+          <w:rFonts w:eastAsia="Noto Serif CJK SC" w:cs="Lohit Devanagari" w:ascii="Liberation Serif" w:hAnsi="Liberation Serif"/>
+          <w:color w:val="auto"/>
+          <w:kern w:val="2"/>
+          <w:sz w:val="24"/>
+          <w:szCs w:val="24"/>
+          <w:lang w:val="fr-FR" w:eastAsia="zh-CN" w:bidi="hi-IN"/>
+        </w:rPr>
+        <w:t>educations</w:t>
+      </w:r>
+      <w:r>
+        <w:rPr/>
+        <w:t xml:space="preserve">}{begin} </w:t>
+      </w:r>
+      <w:r>
+        <w:rPr>
+          <w:rFonts w:eastAsia="Noto Serif CJK SC" w:cs="Lohit Devanagari" w:ascii="Liberation Serif" w:hAnsi="Liberation Serif"/>
+          <w:color w:val="auto"/>
+          <w:kern w:val="2"/>
+          <w:sz w:val="24"/>
+          <w:szCs w:val="24"/>
+          <w:lang w:val="fr-FR" w:eastAsia="zh-CN" w:bidi="hi-IN"/>
+        </w:rPr>
+        <w:t>à</w:t>
+      </w:r>
+      <w:r>
+        <w:rPr/>
+        <w:t xml:space="preserve"> {end} </w:t>
+      </w:r>
+      <w:r>
+        <w:rPr>
+          <w:shd w:fill="auto" w:val="clear"/>
+        </w:rPr>
+        <w:t>{</w:t>
+      </w:r>
+      <w:r>
+        <w:rPr>
+          <w:rFonts w:eastAsia="Noto Serif CJK SC" w:cs="Lohit Devanagari" w:ascii="Liberation Serif" w:hAnsi="Liberation Serif"/>
+          <w:color w:val="000000"/>
+          <w:kern w:val="2"/>
+          <w:sz w:val="24"/>
+          <w:szCs w:val="24"/>
+          <w:shd w:fill="auto" w:val="clear"/>
+          <w:lang w:val="fr-FR" w:eastAsia="zh-CN" w:bidi="hi-IN"/>
+        </w:rPr>
+        <w:t>title</w:t>
+      </w:r>
+      <w:r>
+        <w:rPr>
+          <w:shd w:fill="auto" w:val="clear"/>
+        </w:rPr>
+        <w:t>}</w:t>
       </w:r>
     </w:p>
     <w:p>
       <w:pPr>
         <w:pStyle w:val="Normal"/>
         <w:bidi w:val="0"/>
-        <w:jc w:val="left"/>
-        <w:rPr/>
-      </w:pPr>
-      <w:r>
-        <w:rPr/>
-        <w:t>Todo exemple :</w:t>
-      </w:r>
-    </w:p>
-    <w:p>
-      <w:pPr>
-        <w:pStyle w:val="Normal"/>
-        <w:bidi w:val="0"/>
-        <w:jc w:val="left"/>
-        <w:rPr/>
-      </w:pPr>
-      <w:r>
-        <w:rPr/>
-      </w:r>
-    </w:p>
-    <w:p>
-      <w:pPr>
-        <w:pStyle w:val="Normal"/>
-        <w:bidi w:val="0"/>
-        <w:jc w:val="left"/>
-        <w:rPr/>
-      </w:pPr>
-      <w:r>
-        <w:rPr/>
-        <w:t>2020-03-28 Dokimo Une web app pour les bailleurs et agences de gestion immobilière. Elle génère en quelques clics des avis d’échéances, des quittances de loyer ou des reçus partiels de loyers en fonction des paiements des locataires. Elle est réalisée en React.js + Easy Peasy (qui utilise Redux + Redux thunk) + Firebase pour l’authentification et la base de données.</w:t>
+        <w:jc w:val="both"/>
+        <w:rPr/>
+      </w:pPr>
+      <w:r>
+        <w:rPr/>
+        <w:t>{description}</w:t>
+      </w:r>
+    </w:p>
+    <w:p>
+      <w:pPr>
+        <w:pStyle w:val="Titre2"/>
+        <w:ind w:left="283" w:right="0" w:hanging="0"/>
+        <w:rPr/>
+      </w:pPr>
+      <w:r>
+        <w:rPr/>
+        <w:t>{/</w:t>
+      </w:r>
+      <w:r>
+        <w:rPr>
+          <w:rFonts w:eastAsia="Noto Serif CJK SC" w:cs="Lohit Devanagari"/>
+          <w:color w:val="auto"/>
+          <w:kern w:val="2"/>
+          <w:sz w:val="24"/>
+          <w:szCs w:val="24"/>
+          <w:lang w:val="fr-FR" w:eastAsia="zh-CN" w:bidi="hi-IN"/>
+        </w:rPr>
+        <w:t>educations</w:t>
+      </w:r>
+      <w:r>
+        <w:rPr/>
+        <w:t>}</w:t>
       </w:r>
     </w:p>
     <w:p>
       <w:pPr>
         <w:pStyle w:val="Titre1"/>
-        <w:shd w:val="clear" w:fill="F0DB4F"/>
-        <w:rPr/>
-      </w:pPr>
-      <w:r>
-        <w:rPr/>
-        <w:t>Formation</w:t>
-      </w:r>
-    </w:p>
-    <w:p>
-      <w:pPr>
-        <w:pStyle w:val="Corpsdetexte"/>
-        <w:rPr/>
-      </w:pPr>
-      <w:r>
-        <w:rPr/>
-        <w:t>Todo</w:t>
-      </w:r>
-    </w:p>
-    <w:p>
-      <w:pPr>
-        <w:pStyle w:val="Titre1"/>
-        <w:shd w:val="clear" w:fill="F0DB4F"/>
         <w:rPr/>
       </w:pPr>
       <w:r>
@@ -425,15 +632,94 @@
     </w:p>
     <w:p>
       <w:pPr>
-        <w:pStyle w:val="Corpsdetexte"/>
+        <w:pStyle w:val="Normal"/>
         <w:bidi w:val="0"/>
-        <w:spacing w:before="0" w:after="140"/>
-        <w:jc w:val="left"/>
-        <w:rPr/>
-      </w:pPr>
-      <w:r>
-        <w:rPr/>
-        <w:t>Todo</w:t>
+        <w:jc w:val="both"/>
+        <w:rPr>
+          <w:caps w:val="false"/>
+          <w:smallCaps w:val="false"/>
+        </w:rPr>
+      </w:pPr>
+      <w:r>
+        <w:rPr>
+          <w:caps w:val="false"/>
+          <w:smallCaps w:val="false"/>
+        </w:rPr>
+        <w:t>{#</w:t>
+      </w:r>
+      <w:r>
+        <w:rPr>
+          <w:rFonts w:eastAsia="Noto Serif CJK SC" w:cs="Lohit Devanagari"/>
+          <w:caps w:val="false"/>
+          <w:smallCaps w:val="false"/>
+          <w:color w:val="auto"/>
+          <w:kern w:val="2"/>
+          <w:sz w:val="24"/>
+          <w:szCs w:val="24"/>
+          <w:lang w:val="fr-FR" w:eastAsia="zh-CN" w:bidi="hi-IN"/>
+        </w:rPr>
+        <w:t>Interests</w:t>
+      </w:r>
+      <w:r>
+        <w:rPr>
+          <w:caps w:val="false"/>
+          <w:smallCaps w:val="false"/>
+        </w:rPr>
+        <w:t>}{</w:t>
+      </w:r>
+      <w:r>
+        <w:rPr>
+          <w:rFonts w:eastAsia="Noto Serif CJK SC" w:cs="Lohit Devanagari"/>
+          <w:caps w:val="false"/>
+          <w:smallCaps w:val="false"/>
+          <w:color w:val="auto"/>
+          <w:kern w:val="2"/>
+          <w:sz w:val="24"/>
+          <w:szCs w:val="24"/>
+          <w:lang w:val="fr-FR" w:eastAsia="zh-CN" w:bidi="hi-IN"/>
+        </w:rPr>
+        <w:t>Name</w:t>
+      </w:r>
+      <w:r>
+        <w:rPr>
+          <w:caps w:val="false"/>
+          <w:smallCaps w:val="false"/>
+        </w:rPr>
+        <w:t>}    {/</w:t>
+      </w:r>
+      <w:r>
+        <w:rPr>
+          <w:rFonts w:eastAsia="Noto Serif CJK SC" w:cs="Lohit Devanagari"/>
+          <w:caps w:val="false"/>
+          <w:smallCaps w:val="false"/>
+          <w:color w:val="auto"/>
+          <w:kern w:val="2"/>
+          <w:sz w:val="24"/>
+          <w:szCs w:val="24"/>
+          <w:lang w:val="fr-FR" w:eastAsia="zh-CN" w:bidi="hi-IN"/>
+        </w:rPr>
+        <w:t>Interests</w:t>
+      </w:r>
+      <w:r>
+        <w:rPr>
+          <w:caps w:val="false"/>
+          <w:smallCaps w:val="false"/>
+        </w:rPr>
+        <w:t>}</w:t>
+      </w:r>
+    </w:p>
+    <w:p>
+      <w:pPr>
+        <w:pStyle w:val="Normal"/>
+        <w:bidi w:val="0"/>
+        <w:jc w:val="both"/>
+        <w:rPr>
+          <w:caps w:val="false"/>
+          <w:smallCaps w:val="false"/>
+        </w:rPr>
+      </w:pPr>
+      <w:r>
+        <w:rPr/>
       </w:r>
     </w:p>
     <w:sectPr>
@@ -461,18 +747,33 @@
         <w:sz w:val="16"/>
         <w:szCs w:val="16"/>
       </w:rPr>
-      <w:t xml:space="preserve">CV généré le {date} sur </w:t>
+      <w:t xml:space="preserve">CV généré le {date} </w:t>
     </w:r>
     <w:hyperlink r:id="rId1">
       <w:r>
         <w:rPr>
           <w:rStyle w:val="LienInternet"/>
+          <w:rFonts w:eastAsia="Noto Serif CJK SC" w:cs="Lohit Devanagari"/>
+          <w:color w:val="auto"/>
+          <w:kern w:val="2"/>
           <w:sz w:val="16"/>
           <w:szCs w:val="16"/>
-        </w:rPr>
-        <w:t>www.developpeur-react-nord.com/cv</w:t>
+          <w:lang w:val="fr-FR" w:eastAsia="zh-CN" w:bidi="hi-IN"/>
+        </w:rPr>
+        <w:t>v</w:t>
       </w:r>
     </w:hyperlink>
+    <w:r>
+      <w:rPr>
+        <w:rFonts w:eastAsia="Noto Serif CJK SC" w:cs="Lohit Devanagari"/>
+        <w:color w:val="auto"/>
+        <w:kern w:val="2"/>
+        <w:sz w:val="16"/>
+        <w:szCs w:val="16"/>
+        <w:lang w:val="fr-FR" w:eastAsia="zh-CN" w:bidi="hi-IN"/>
+      </w:rPr>
+      <w:t>ia un script NodeJS et une API GraphQL</w:t>
+    </w:r>
   </w:p>
 </w:hdr>
 </file>
@@ -654,11 +955,10 @@
         <w:numId w:val="1"/>
       </w:numPr>
       <w:pBdr>
-        <w:top w:val="dashed" w:sz="2" w:space="12" w:color="000000"/>
-        <w:bottom w:val="dashed" w:sz="2" w:space="12" w:color="000000"/>
+        <w:top w:val="dashed" w:sz="12" w:space="12" w:color="F0DB4F"/>
+        <w:bottom w:val="dashed" w:sz="12" w:space="12" w:color="F0DB4F"/>
       </w:pBdr>
-      <w:shd w:val="clear" w:fill="F0DB4F"/>
-      <w:spacing w:lineRule="auto" w:line="360" w:before="240" w:after="120"/>
+      <w:spacing w:lineRule="auto" w:line="360" w:before="352" w:after="119"/>
       <w:jc w:val="center"/>
       <w:outlineLvl w:val="0"/>
     </w:pPr>
@@ -680,9 +980,11 @@
         <w:ilvl w:val="1"/>
         <w:numId w:val="1"/>
       </w:numPr>
-      <w:shd w:val="clear" w:fill="61DBFB"/>
-      <w:spacing w:before="200" w:after="120"/>
-      <w:ind w:left="737" w:right="5669" w:hanging="0"/>
+      <w:pBdr>
+        <w:left w:val="single" w:sz="72" w:space="1" w:color="61DBFB"/>
+      </w:pBdr>
+      <w:spacing w:before="312" w:after="119"/>
+      <w:ind w:left="283" w:right="0" w:hanging="0"/>
       <w:outlineLvl w:val="1"/>
     </w:pPr>
     <w:rPr>
@@ -778,10 +1080,6 @@
     <w:next w:val="Corpsdetexte"/>
     <w:qFormat/>
     <w:pPr>
-      <w:pBdr>
-        <w:top w:val="single" w:sz="2" w:space="14" w:color="000000"/>
-        <w:bottom w:val="single" w:sz="2" w:space="14" w:color="000000"/>
-      </w:pBdr>
       <w:jc w:val="center"/>
     </w:pPr>
     <w:rPr>

</xml_diff>